<commit_message>
Trying to print stuff to see how it's working
</commit_message>
<xml_diff>
--- a/Cloud Computing MidTerm Answers.docx
+++ b/Cloud Computing MidTerm Answers.docx
@@ -1011,6 +1011,64 @@
         <w:t>Ans: ABCD</w:t>
       </w:r>
     </w:p>
+    <w:p/>
+    <w:p/>
+    <w:p>
+      <w:pPr>
+        <w:rPr>
+          <w:b/>
+          <w:bCs/>
+          <w:u w:val="single"/>
+        </w:rPr>
+      </w:pPr>
+      <w:r>
+        <w:rPr>
+          <w:b/>
+          <w:bCs/>
+          <w:u w:val="single"/>
+        </w:rPr>
+        <w:t>FINAL EXAM TOPICS</w:t>
+      </w:r>
+    </w:p>
+    <w:p/>
+    <w:p>
+      <w:r>
+        <w:t>What is storage virtualization?</w:t>
+      </w:r>
+    </w:p>
+    <w:p/>
+    <w:p>
+      <w:r>
+        <w:t>Considering each example discussed in class, how is storage virtualized and what are its benefits?</w:t>
+      </w:r>
+    </w:p>
+    <w:p/>
+    <w:p>
+      <w:r>
+        <w:t>How can virtual support VMs and Cloud Computing?</w:t>
+      </w:r>
+    </w:p>
+    <w:p/>
+    <w:p>
+      <w:r>
+        <w:t>PROJECT CONTENT IMPORTANT</w:t>
+      </w:r>
+    </w:p>
+    <w:p/>
+    <w:p>
+      <w:r>
+        <w:t xml:space="preserve">Design, Implementations, What AWS services were used and </w:t>
+      </w:r>
+      <w:proofErr w:type="gramStart"/>
+      <w:r>
+        <w:t>how?,</w:t>
+      </w:r>
+      <w:proofErr w:type="gramEnd"/>
+      <w:r>
+        <w:t xml:space="preserve"> Performance and scalability. </w:t>
+      </w:r>
+    </w:p>
+    <w:p/>
     <w:p/>
     <w:p/>
     <w:sectPr>

</xml_diff>